<commit_message>
need to close question 6,21,25
</commit_message>
<xml_diff>
--- a/Major_HW3.docx
+++ b/Major_HW3.docx
@@ -2929,27 +2929,7 @@
           <w:szCs w:val="20"/>
           <w:lang w:val="en-US"/>
         </w:rPr>
-        <w:t>. As we explained it co</w:t>
-      </w:r>
-      <w:proofErr w:type="spellStart"/>
-      <w:r>
-        <w:rPr>
-          <w:rFonts w:eastAsiaTheme="minorEastAsia"/>
-          <w:sz w:val="20"/>
-          <w:szCs w:val="20"/>
-          <w:lang w:val="en-US"/>
-        </w:rPr>
-        <w:t>nverges</w:t>
-      </w:r>
-      <w:proofErr w:type="spellEnd"/>
-      <w:r>
-        <w:rPr>
-          <w:rFonts w:eastAsiaTheme="minorEastAsia"/>
-          <w:sz w:val="20"/>
-          <w:szCs w:val="20"/>
-          <w:lang w:val="en-US"/>
-        </w:rPr>
-        <w:t xml:space="preserve"> to minimum value very quick and although we saw that for </w:t>
+        <w:t xml:space="preserve">. As we explained it converges to minimum value very quick and although we saw that for </w:t>
       </w:r>
       <m:oMath>
         <m:r>
@@ -5596,25 +5576,7 @@
           <w:lang w:val="en-US"/>
         </w:rPr>
         <w:br/>
-        <w:t xml:space="preserve">2. </w:t>
-      </w:r>
-      <w:proofErr w:type="spellStart"/>
-      <w:r>
-        <w:rPr>
-          <w:sz w:val="20"/>
-          <w:szCs w:val="20"/>
-          <w:lang w:val="en-US"/>
-        </w:rPr>
-        <w:t>sugar_levels</w:t>
-      </w:r>
-      <w:proofErr w:type="spellEnd"/>
-      <w:r>
-        <w:rPr>
-          <w:sz w:val="20"/>
-          <w:szCs w:val="20"/>
-          <w:lang w:val="en-US"/>
-        </w:rPr>
-        <w:t xml:space="preserve"> – 2.36611658</w:t>
+        <w:t>2. sugar_levels – 2.36611658</w:t>
       </w:r>
       <w:r>
         <w:rPr>
@@ -5623,25 +5585,7 @@
           <w:lang w:val="en-US"/>
         </w:rPr>
         <w:br/>
-        <w:t xml:space="preserve">3. </w:t>
-      </w:r>
-      <w:proofErr w:type="spellStart"/>
-      <w:r>
-        <w:rPr>
-          <w:sz w:val="20"/>
-          <w:szCs w:val="20"/>
-          <w:lang w:val="en-US"/>
-        </w:rPr>
-        <w:t>household_income</w:t>
-      </w:r>
-      <w:proofErr w:type="spellEnd"/>
-      <w:r>
-        <w:rPr>
-          <w:sz w:val="20"/>
-          <w:szCs w:val="20"/>
-          <w:lang w:val="en-US"/>
-        </w:rPr>
-        <w:t xml:space="preserve"> – 0.6518341</w:t>
+        <w:t>3. household_income – 0.6518341</w:t>
       </w:r>
       <w:r>
         <w:rPr>
@@ -5650,25 +5594,7 @@
           <w:lang w:val="en-US"/>
         </w:rPr>
         <w:br/>
-        <w:t xml:space="preserve">4. </w:t>
-      </w:r>
-      <w:proofErr w:type="spellStart"/>
-      <w:r>
-        <w:rPr>
-          <w:sz w:val="20"/>
-          <w:szCs w:val="20"/>
-          <w:lang w:val="en-US"/>
-        </w:rPr>
-        <w:t>sport_activity</w:t>
-      </w:r>
-      <w:proofErr w:type="spellEnd"/>
-      <w:r>
-        <w:rPr>
-          <w:sz w:val="20"/>
-          <w:szCs w:val="20"/>
-          <w:lang w:val="en-US"/>
-        </w:rPr>
-        <w:t xml:space="preserve"> – 0.60772657</w:t>
+        <w:t>4. sport_activity – 0.60772657</w:t>
       </w:r>
       <w:r>
         <w:rPr>
@@ -5677,25 +5603,7 @@
           <w:lang w:val="en-US"/>
         </w:rPr>
         <w:br/>
-        <w:t xml:space="preserve">5. </w:t>
-      </w:r>
-      <w:proofErr w:type="spellStart"/>
-      <w:r>
-        <w:rPr>
-          <w:sz w:val="20"/>
-          <w:szCs w:val="20"/>
-          <w:lang w:val="en-US"/>
-        </w:rPr>
-        <w:t>happiness_score</w:t>
-      </w:r>
-      <w:proofErr w:type="spellEnd"/>
-      <w:r>
-        <w:rPr>
-          <w:sz w:val="20"/>
-          <w:szCs w:val="20"/>
-          <w:lang w:val="en-US"/>
-        </w:rPr>
-        <w:t xml:space="preserve"> – 0.60249684</w:t>
+        <w:t>5. happiness_score – 0.60249684</w:t>
       </w:r>
     </w:p>
     <w:p>
@@ -7038,25 +6946,7 @@
           <w:szCs w:val="20"/>
           <w:lang w:val="en-US"/>
         </w:rPr>
-        <w:t xml:space="preserve"> </w:t>
-      </w:r>
-      <w:proofErr w:type="gramStart"/>
-      <w:r>
-        <w:rPr>
-          <w:sz w:val="20"/>
-          <w:szCs w:val="20"/>
-          <w:lang w:val="en-US"/>
-        </w:rPr>
-        <w:t>small</w:t>
-      </w:r>
-      <w:proofErr w:type="gramEnd"/>
-      <w:r>
-        <w:rPr>
-          <w:sz w:val="20"/>
-          <w:szCs w:val="20"/>
-          <w:lang w:val="en-US"/>
-        </w:rPr>
-        <w:t xml:space="preserve"> scale. </w:t>
+        <w:t xml:space="preserve"> small scale. </w:t>
       </w:r>
       <w:r>
         <w:rPr>
@@ -7205,27 +7095,7 @@
           <w:szCs w:val="20"/>
           <w:lang w:val="en-US"/>
         </w:rPr>
-        <w:t xml:space="preserve"> could lead our regressor to yield a suboptimal classifier that his coefficients are decided based on the scales of the features instead of how much they </w:t>
-      </w:r>
-      <w:proofErr w:type="gramStart"/>
-      <w:r>
-        <w:rPr>
-          <w:rFonts w:eastAsiaTheme="minorEastAsia"/>
-          <w:sz w:val="20"/>
-          <w:szCs w:val="20"/>
-          <w:lang w:val="en-US"/>
-        </w:rPr>
-        <w:t>actually impact</w:t>
-      </w:r>
-      <w:proofErr w:type="gramEnd"/>
-      <w:r>
-        <w:rPr>
-          <w:rFonts w:eastAsiaTheme="minorEastAsia"/>
-          <w:sz w:val="20"/>
-          <w:szCs w:val="20"/>
-          <w:lang w:val="en-US"/>
-        </w:rPr>
-        <w:t xml:space="preserve"> our predictions</w:t>
+        <w:t xml:space="preserve"> could lead our regressor to yield a suboptimal classifier that his coefficients are decided based on the scales of the features instead of how much they actually impact our predictions</w:t>
       </w:r>
       <w:r>
         <w:rPr>
@@ -7568,27 +7438,7 @@
           <w:szCs w:val="20"/>
           <w:lang w:val="en-US"/>
         </w:rPr>
-        <w:t xml:space="preserve"> that will yield us the minimum ERM loss, but since we use Ridge/Lasso regression we also emp</w:t>
-      </w:r>
-      <w:proofErr w:type="spellStart"/>
-      <w:r>
-        <w:rPr>
-          <w:rFonts w:eastAsiaTheme="minorEastAsia"/>
-          <w:sz w:val="20"/>
-          <w:szCs w:val="20"/>
-          <w:lang w:val="en-US"/>
-        </w:rPr>
-        <w:t>hasize</w:t>
-      </w:r>
-      <w:proofErr w:type="spellEnd"/>
-      <w:r>
-        <w:rPr>
-          <w:rFonts w:eastAsiaTheme="minorEastAsia"/>
-          <w:sz w:val="20"/>
-          <w:szCs w:val="20"/>
-          <w:lang w:val="en-US"/>
-        </w:rPr>
-        <w:t xml:space="preserve"> on the norm of </w:t>
+        <w:t xml:space="preserve"> that will yield us the minimum ERM loss, but since we use Ridge/Lasso regression we also emphasize on the norm of </w:t>
       </w:r>
       <m:oMath>
         <m:bar>
@@ -7791,27 +7641,7 @@
           <w:szCs w:val="20"/>
           <w:lang w:val="en-US"/>
         </w:rPr>
-        <w:t xml:space="preserve"> that most of its features are zero out </w:t>
-      </w:r>
-      <w:proofErr w:type="gramStart"/>
-      <w:r>
-        <w:rPr>
-          <w:rFonts w:eastAsiaTheme="minorEastAsia"/>
-          <w:sz w:val="20"/>
-          <w:szCs w:val="20"/>
-          <w:lang w:val="en-US"/>
-        </w:rPr>
-        <w:t>i.e.</w:t>
-      </w:r>
-      <w:proofErr w:type="gramEnd"/>
-      <w:r>
-        <w:rPr>
-          <w:rFonts w:eastAsiaTheme="minorEastAsia"/>
-          <w:sz w:val="20"/>
-          <w:szCs w:val="20"/>
-          <w:lang w:val="en-US"/>
-        </w:rPr>
-        <w:t xml:space="preserve"> their coefficients are zero.</w:t>
+        <w:t xml:space="preserve"> that most of its features are zero out i.e. their coefficients are zero.</w:t>
       </w:r>
       <w:r>
         <w:rPr>
@@ -9602,27 +9432,7 @@
           <w:lang w:val="en-US"/>
         </w:rPr>
         <w:br/>
-        <w:t>Since we normalized the features with MinMax normalization to be in between (-1,1) prior to the feature mapping, all the new features will be much smal</w:t>
-      </w:r>
-      <w:proofErr w:type="spellStart"/>
-      <w:r>
-        <w:rPr>
-          <w:rFonts w:eastAsiaTheme="minorEastAsia"/>
-          <w:sz w:val="20"/>
-          <w:szCs w:val="20"/>
-          <w:lang w:val="en-US"/>
-        </w:rPr>
-        <w:t>ler</w:t>
-      </w:r>
-      <w:proofErr w:type="spellEnd"/>
-      <w:r>
-        <w:rPr>
-          <w:rFonts w:eastAsiaTheme="minorEastAsia"/>
-          <w:sz w:val="20"/>
-          <w:szCs w:val="20"/>
-          <w:lang w:val="en-US"/>
-        </w:rPr>
-        <w:t xml:space="preserve"> than the original ones.</w:t>
+        <w:t>Since we normalized the features with MinMax normalization to be in between (-1,1) prior to the feature mapping, all the new features will be much smaller than the original ones.</w:t>
       </w:r>
       <w:r>
         <w:rPr>
@@ -10340,27 +10150,7 @@
           <w:szCs w:val="20"/>
           <w:lang w:val="en-US"/>
         </w:rPr>
-        <w:t xml:space="preserve"> our predictions were not perfect, most of the time they were </w:t>
-      </w:r>
-      <w:proofErr w:type="gramStart"/>
-      <w:r>
-        <w:rPr>
-          <w:rFonts w:eastAsiaTheme="minorEastAsia"/>
-          <w:sz w:val="20"/>
-          <w:szCs w:val="20"/>
-          <w:lang w:val="en-US"/>
-        </w:rPr>
-        <w:t>pretty close</w:t>
-      </w:r>
-      <w:proofErr w:type="gramEnd"/>
-      <w:r>
-        <w:rPr>
-          <w:rFonts w:eastAsiaTheme="minorEastAsia"/>
-          <w:sz w:val="20"/>
-          <w:szCs w:val="20"/>
-          <w:lang w:val="en-US"/>
-        </w:rPr>
-        <w:t xml:space="preserve"> to the actual labels and depicted the same shapes as them.</w:t>
+        <w:t xml:space="preserve"> our predictions were not perfect, most of the time they were pretty close to the actual labels and depicted the same shapes as them.</w:t>
       </w:r>
       <w:r>
         <w:rPr>
@@ -10619,14 +10409,6 @@
           <w:lang w:val="en-US"/>
         </w:rPr>
         <w:t>:</w:t>
-      </w:r>
-      <w:r>
-        <w:rPr>
-          <w:sz w:val="20"/>
-          <w:szCs w:val="20"/>
-          <w:lang w:val="en-US"/>
-        </w:rPr>
-        <w:br/>
       </w:r>
       <w:r>
         <w:rPr>
@@ -11147,27 +10929,7 @@
           <w:szCs w:val="20"/>
           <w:lang w:val="en-US"/>
         </w:rPr>
-        <w:t xml:space="preserve">Random Forest creates different subsets of </w:t>
-      </w:r>
-      <w:proofErr w:type="gramStart"/>
-      <w:r>
-        <w:rPr>
-          <w:rFonts w:eastAsiaTheme="minorEastAsia"/>
-          <w:sz w:val="20"/>
-          <w:szCs w:val="20"/>
-          <w:lang w:val="en-US"/>
-        </w:rPr>
-        <w:t>out</w:t>
-      </w:r>
-      <w:proofErr w:type="gramEnd"/>
-      <w:r>
-        <w:rPr>
-          <w:rFonts w:eastAsiaTheme="minorEastAsia"/>
-          <w:sz w:val="20"/>
-          <w:szCs w:val="20"/>
-          <w:lang w:val="en-US"/>
-        </w:rPr>
-        <w:t xml:space="preserve"> training dataset using bootstrapping while in Gradient Boosted Trees we are using the entire dataset.</w:t>
+        <w:t>Random Forest creates different subsets of out training dataset using bootstrapping while in Gradient Boosted Trees we are using the entire dataset.</w:t>
       </w:r>
     </w:p>
     <w:p>
@@ -11297,27 +11059,7 @@
           <w:szCs w:val="20"/>
           <w:lang w:val="en-US"/>
         </w:rPr>
-        <w:t xml:space="preserve">Random Forests randomly choose at each iteration d’ features and </w:t>
-      </w:r>
-      <w:proofErr w:type="gramStart"/>
-      <w:r>
-        <w:rPr>
-          <w:rFonts w:eastAsiaTheme="minorEastAsia"/>
-          <w:sz w:val="20"/>
-          <w:szCs w:val="20"/>
-          <w:lang w:val="en-US"/>
-        </w:rPr>
-        <w:t>creating</w:t>
-      </w:r>
-      <w:proofErr w:type="gramEnd"/>
-      <w:r>
-        <w:rPr>
-          <w:rFonts w:eastAsiaTheme="minorEastAsia"/>
-          <w:sz w:val="20"/>
-          <w:szCs w:val="20"/>
-          <w:lang w:val="en-US"/>
-        </w:rPr>
-        <w:t xml:space="preserve"> the decision tree based on them, whereas Gradient Boosted Trees takes into consideration all the features in each iteration.</w:t>
+        <w:t>Random Forests randomly choose at each iteration d’ features and creating the decision tree based on them, whereas Gradient Boosted Trees takes into consideration all the features in each iteration.</w:t>
       </w:r>
     </w:p>
     <w:p>
@@ -13061,13 +12803,1239 @@
         </w:tabs>
         <w:spacing w:line="276" w:lineRule="auto"/>
         <w:rPr>
-          <w:rFonts w:eastAsiaTheme="minorEastAsia"/>
-          <w:sz w:val="20"/>
-          <w:szCs w:val="20"/>
-          <w:lang w:val="en-US"/>
-        </w:rPr>
-      </w:pPr>
-    </w:p>
+          <w:lang w:val="en-US"/>
+        </w:rPr>
+      </w:pPr>
+    </w:p>
+    <w:p>
+      <w:pPr>
+        <w:tabs>
+          <w:tab w:val="left" w:pos="528"/>
+        </w:tabs>
+        <w:spacing w:line="276" w:lineRule="auto"/>
+        <w:rPr>
+          <w:lang w:val="en-US"/>
+        </w:rPr>
+      </w:pPr>
+    </w:p>
+    <w:p>
+      <w:pPr>
+        <w:tabs>
+          <w:tab w:val="left" w:pos="528"/>
+        </w:tabs>
+        <w:spacing w:line="276" w:lineRule="auto"/>
+        <w:rPr>
+          <w:lang w:val="en-US"/>
+        </w:rPr>
+      </w:pPr>
+    </w:p>
+    <w:p>
+      <w:pPr>
+        <w:tabs>
+          <w:tab w:val="left" w:pos="528"/>
+        </w:tabs>
+        <w:spacing w:line="276" w:lineRule="auto"/>
+        <w:rPr>
+          <w:lang w:val="en-US"/>
+        </w:rPr>
+      </w:pPr>
+    </w:p>
+    <w:p>
+      <w:pPr>
+        <w:tabs>
+          <w:tab w:val="left" w:pos="528"/>
+        </w:tabs>
+        <w:spacing w:line="276" w:lineRule="auto"/>
+        <w:rPr>
+          <w:lang w:val="en-US"/>
+        </w:rPr>
+      </w:pPr>
+    </w:p>
+    <w:p>
+      <w:pPr>
+        <w:tabs>
+          <w:tab w:val="left" w:pos="528"/>
+        </w:tabs>
+        <w:spacing w:line="276" w:lineRule="auto"/>
+        <w:rPr>
+          <w:lang w:val="en-US"/>
+        </w:rPr>
+      </w:pPr>
+    </w:p>
+    <w:p>
+      <w:pPr>
+        <w:tabs>
+          <w:tab w:val="left" w:pos="528"/>
+        </w:tabs>
+        <w:spacing w:line="276" w:lineRule="auto"/>
+        <w:rPr>
+          <w:lang w:val="en-US"/>
+        </w:rPr>
+      </w:pPr>
+    </w:p>
+    <w:p>
+      <w:pPr>
+        <w:tabs>
+          <w:tab w:val="left" w:pos="528"/>
+        </w:tabs>
+        <w:spacing w:line="276" w:lineRule="auto"/>
+        <w:rPr>
+          <w:lang w:val="en-US"/>
+        </w:rPr>
+      </w:pPr>
+    </w:p>
+    <w:p>
+      <w:pPr>
+        <w:tabs>
+          <w:tab w:val="left" w:pos="528"/>
+        </w:tabs>
+        <w:spacing w:line="276" w:lineRule="auto"/>
+        <w:rPr>
+          <w:lang w:val="en-US"/>
+        </w:rPr>
+      </w:pPr>
+    </w:p>
+    <w:p>
+      <w:pPr>
+        <w:tabs>
+          <w:tab w:val="left" w:pos="528"/>
+        </w:tabs>
+        <w:spacing w:line="276" w:lineRule="auto"/>
+        <w:rPr>
+          <w:lang w:val="en-US"/>
+        </w:rPr>
+      </w:pPr>
+    </w:p>
+    <w:p>
+      <w:pPr>
+        <w:tabs>
+          <w:tab w:val="left" w:pos="528"/>
+        </w:tabs>
+        <w:spacing w:line="276" w:lineRule="auto"/>
+        <w:rPr>
+          <w:color w:val="5B9BD5" w:themeColor="accent5"/>
+          <w:sz w:val="28"/>
+          <w:szCs w:val="28"/>
+          <w:lang w:val="en-US"/>
+        </w:rPr>
+      </w:pPr>
+      <w:r>
+        <w:rPr>
+          <w:color w:val="5B9BD5" w:themeColor="accent5"/>
+          <w:sz w:val="28"/>
+          <w:szCs w:val="28"/>
+        </w:rPr>
+        <w:lastRenderedPageBreak/>
+        <w:t>Section 6: Testing your models</w:t>
+      </w:r>
+    </w:p>
+    <w:p>
+      <w:pPr>
+        <w:tabs>
+          <w:tab w:val="left" w:pos="528"/>
+        </w:tabs>
+        <w:spacing w:line="276" w:lineRule="auto"/>
+        <w:rPr>
+          <w:rFonts w:eastAsiaTheme="minorEastAsia"/>
+          <w:sz w:val="20"/>
+          <w:szCs w:val="20"/>
+          <w:lang w:val="en-US"/>
+        </w:rPr>
+      </w:pPr>
+    </w:p>
+    <w:p>
+      <w:pPr>
+        <w:tabs>
+          <w:tab w:val="left" w:pos="528"/>
+        </w:tabs>
+        <w:spacing w:line="276" w:lineRule="auto"/>
+        <w:rPr>
+          <w:rFonts w:eastAsiaTheme="minorEastAsia"/>
+          <w:sz w:val="20"/>
+          <w:szCs w:val="20"/>
+          <w:lang w:val="en-US"/>
+        </w:rPr>
+      </w:pPr>
+      <w:r>
+        <w:rPr>
+          <w:rFonts w:eastAsiaTheme="minorEastAsia"/>
+          <w:sz w:val="20"/>
+          <w:szCs w:val="20"/>
+          <w:u w:val="single"/>
+          <w:lang w:val="en-US"/>
+        </w:rPr>
+        <w:t>A26</w:t>
+      </w:r>
+      <w:r>
+        <w:rPr>
+          <w:rFonts w:eastAsiaTheme="minorEastAsia"/>
+          <w:sz w:val="20"/>
+          <w:szCs w:val="20"/>
+          <w:lang w:val="en-US"/>
+        </w:rPr>
+        <w:t>:</w:t>
+      </w:r>
+    </w:p>
+    <w:tbl>
+      <w:tblPr>
+        <w:tblStyle w:val="GridTable4-Accent5"/>
+        <w:tblW w:w="0" w:type="auto"/>
+        <w:tblLook w:val="04A0" w:firstRow="1" w:lastRow="0" w:firstColumn="1" w:lastColumn="0" w:noHBand="0" w:noVBand="1"/>
+      </w:tblPr>
+      <w:tblGrid>
+        <w:gridCol w:w="2263"/>
+        <w:gridCol w:w="1437"/>
+        <w:gridCol w:w="1851"/>
+        <w:gridCol w:w="1851"/>
+        <w:gridCol w:w="1614"/>
+      </w:tblGrid>
+      <w:tr>
+        <w:trPr>
+          <w:cnfStyle w:val="100000000000" w:firstRow="1" w:lastRow="0" w:firstColumn="0" w:lastColumn="0" w:oddVBand="0" w:evenVBand="0" w:oddHBand="0" w:evenHBand="0" w:firstRowFirstColumn="0" w:firstRowLastColumn="0" w:lastRowFirstColumn="0" w:lastRowLastColumn="0"/>
+        </w:trPr>
+        <w:tc>
+          <w:tcPr>
+            <w:cnfStyle w:val="001000000000" w:firstRow="0" w:lastRow="0" w:firstColumn="1" w:lastColumn="0" w:oddVBand="0" w:evenVBand="0" w:oddHBand="0" w:evenHBand="0" w:firstRowFirstColumn="0" w:firstRowLastColumn="0" w:lastRowFirstColumn="0" w:lastRowLastColumn="0"/>
+            <w:tcW w:w="2263" w:type="dxa"/>
+            <w:vAlign w:val="center"/>
+          </w:tcPr>
+          <w:p>
+            <w:pPr>
+              <w:tabs>
+                <w:tab w:val="left" w:pos="528"/>
+              </w:tabs>
+              <w:spacing w:line="276" w:lineRule="auto"/>
+              <w:jc w:val="center"/>
+              <w:rPr>
+                <w:sz w:val="20"/>
+                <w:szCs w:val="20"/>
+                <w:lang w:val="en-US"/>
+              </w:rPr>
+            </w:pPr>
+            <w:r>
+              <w:rPr>
+                <w:sz w:val="20"/>
+                <w:szCs w:val="20"/>
+                <w:lang w:val="en-US"/>
+              </w:rPr>
+              <w:t>Model</w:t>
+            </w:r>
+          </w:p>
+        </w:tc>
+        <w:tc>
+          <w:tcPr>
+            <w:tcW w:w="1437" w:type="dxa"/>
+            <w:vAlign w:val="center"/>
+          </w:tcPr>
+          <w:p>
+            <w:pPr>
+              <w:tabs>
+                <w:tab w:val="left" w:pos="528"/>
+              </w:tabs>
+              <w:spacing w:line="276" w:lineRule="auto"/>
+              <w:jc w:val="center"/>
+              <w:cnfStyle w:val="100000000000" w:firstRow="1" w:lastRow="0" w:firstColumn="0" w:lastColumn="0" w:oddVBand="0" w:evenVBand="0" w:oddHBand="0" w:evenHBand="0" w:firstRowFirstColumn="0" w:firstRowLastColumn="0" w:lastRowFirstColumn="0" w:lastRowLastColumn="0"/>
+              <w:rPr>
+                <w:sz w:val="20"/>
+                <w:szCs w:val="20"/>
+                <w:lang w:val="en-US"/>
+              </w:rPr>
+            </w:pPr>
+            <w:r>
+              <w:rPr>
+                <w:sz w:val="20"/>
+                <w:szCs w:val="20"/>
+                <w:lang w:val="en-US"/>
+              </w:rPr>
+              <w:t>Section</w:t>
+            </w:r>
+          </w:p>
+        </w:tc>
+        <w:tc>
+          <w:tcPr>
+            <w:tcW w:w="1851" w:type="dxa"/>
+            <w:vAlign w:val="center"/>
+          </w:tcPr>
+          <w:p>
+            <w:pPr>
+              <w:tabs>
+                <w:tab w:val="left" w:pos="528"/>
+              </w:tabs>
+              <w:spacing w:line="276" w:lineRule="auto"/>
+              <w:jc w:val="center"/>
+              <w:cnfStyle w:val="100000000000" w:firstRow="1" w:lastRow="0" w:firstColumn="0" w:lastColumn="0" w:oddVBand="0" w:evenVBand="0" w:oddHBand="0" w:evenHBand="0" w:firstRowFirstColumn="0" w:firstRowLastColumn="0" w:lastRowFirstColumn="0" w:lastRowLastColumn="0"/>
+              <w:rPr>
+                <w:sz w:val="20"/>
+                <w:szCs w:val="20"/>
+                <w:lang w:val="en-US"/>
+              </w:rPr>
+            </w:pPr>
+            <w:r>
+              <w:rPr>
+                <w:sz w:val="20"/>
+                <w:szCs w:val="20"/>
+                <w:lang w:val="en-US"/>
+              </w:rPr>
+              <w:t>Train MSE</w:t>
+            </w:r>
+          </w:p>
+        </w:tc>
+        <w:tc>
+          <w:tcPr>
+            <w:tcW w:w="1851" w:type="dxa"/>
+            <w:vAlign w:val="center"/>
+          </w:tcPr>
+          <w:p>
+            <w:pPr>
+              <w:tabs>
+                <w:tab w:val="left" w:pos="528"/>
+              </w:tabs>
+              <w:spacing w:line="276" w:lineRule="auto"/>
+              <w:jc w:val="center"/>
+              <w:cnfStyle w:val="100000000000" w:firstRow="1" w:lastRow="0" w:firstColumn="0" w:lastColumn="0" w:oddVBand="0" w:evenVBand="0" w:oddHBand="0" w:evenHBand="0" w:firstRowFirstColumn="0" w:firstRowLastColumn="0" w:lastRowFirstColumn="0" w:lastRowLastColumn="0"/>
+              <w:rPr>
+                <w:sz w:val="20"/>
+                <w:szCs w:val="20"/>
+                <w:lang w:val="en-US"/>
+              </w:rPr>
+            </w:pPr>
+            <w:r>
+              <w:rPr>
+                <w:sz w:val="20"/>
+                <w:szCs w:val="20"/>
+                <w:lang w:val="en-US"/>
+              </w:rPr>
+              <w:t>Valid MSE</w:t>
+            </w:r>
+          </w:p>
+        </w:tc>
+        <w:tc>
+          <w:tcPr>
+            <w:tcW w:w="1614" w:type="dxa"/>
+          </w:tcPr>
+          <w:p>
+            <w:pPr>
+              <w:tabs>
+                <w:tab w:val="left" w:pos="528"/>
+              </w:tabs>
+              <w:spacing w:line="276" w:lineRule="auto"/>
+              <w:jc w:val="center"/>
+              <w:cnfStyle w:val="100000000000" w:firstRow="1" w:lastRow="0" w:firstColumn="0" w:lastColumn="0" w:oddVBand="0" w:evenVBand="0" w:oddHBand="0" w:evenHBand="0" w:firstRowFirstColumn="0" w:firstRowLastColumn="0" w:lastRowFirstColumn="0" w:lastRowLastColumn="0"/>
+              <w:rPr>
+                <w:sz w:val="20"/>
+                <w:szCs w:val="20"/>
+                <w:lang w:val="en-US"/>
+              </w:rPr>
+            </w:pPr>
+            <w:r>
+              <w:rPr>
+                <w:sz w:val="20"/>
+                <w:szCs w:val="20"/>
+                <w:lang w:val="en-US"/>
+              </w:rPr>
+              <w:t>Test MSE</w:t>
+            </w:r>
+          </w:p>
+        </w:tc>
+      </w:tr>
+      <w:tr>
+        <w:trPr>
+          <w:cnfStyle w:val="000000100000" w:firstRow="0" w:lastRow="0" w:firstColumn="0" w:lastColumn="0" w:oddVBand="0" w:evenVBand="0" w:oddHBand="1" w:evenHBand="0" w:firstRowFirstColumn="0" w:firstRowLastColumn="0" w:lastRowFirstColumn="0" w:lastRowLastColumn="0"/>
+        </w:trPr>
+        <w:tc>
+          <w:tcPr>
+            <w:cnfStyle w:val="001000000000" w:firstRow="0" w:lastRow="0" w:firstColumn="1" w:lastColumn="0" w:oddVBand="0" w:evenVBand="0" w:oddHBand="0" w:evenHBand="0" w:firstRowFirstColumn="0" w:firstRowLastColumn="0" w:lastRowFirstColumn="0" w:lastRowLastColumn="0"/>
+            <w:tcW w:w="2263" w:type="dxa"/>
+            <w:vAlign w:val="center"/>
+          </w:tcPr>
+          <w:p>
+            <w:pPr>
+              <w:tabs>
+                <w:tab w:val="left" w:pos="528"/>
+              </w:tabs>
+              <w:spacing w:line="276" w:lineRule="auto"/>
+              <w:jc w:val="center"/>
+              <w:rPr>
+                <w:b w:val="0"/>
+                <w:bCs w:val="0"/>
+                <w:sz w:val="20"/>
+                <w:szCs w:val="20"/>
+                <w:lang w:val="en-US"/>
+              </w:rPr>
+            </w:pPr>
+          </w:p>
+        </w:tc>
+        <w:tc>
+          <w:tcPr>
+            <w:tcW w:w="1437" w:type="dxa"/>
+            <w:vAlign w:val="center"/>
+          </w:tcPr>
+          <w:p>
+            <w:pPr>
+              <w:tabs>
+                <w:tab w:val="left" w:pos="528"/>
+              </w:tabs>
+              <w:spacing w:line="276" w:lineRule="auto"/>
+              <w:jc w:val="center"/>
+              <w:cnfStyle w:val="000000100000" w:firstRow="0" w:lastRow="0" w:firstColumn="0" w:lastColumn="0" w:oddVBand="0" w:evenVBand="0" w:oddHBand="1" w:evenHBand="0" w:firstRowFirstColumn="0" w:firstRowLastColumn="0" w:lastRowFirstColumn="0" w:lastRowLastColumn="0"/>
+              <w:rPr>
+                <w:sz w:val="20"/>
+                <w:szCs w:val="20"/>
+                <w:lang w:val="en-US"/>
+              </w:rPr>
+            </w:pPr>
+          </w:p>
+        </w:tc>
+        <w:tc>
+          <w:tcPr>
+            <w:tcW w:w="3702" w:type="dxa"/>
+            <w:gridSpan w:val="2"/>
+            <w:vAlign w:val="center"/>
+          </w:tcPr>
+          <w:p>
+            <w:pPr>
+              <w:tabs>
+                <w:tab w:val="left" w:pos="528"/>
+              </w:tabs>
+              <w:spacing w:line="276" w:lineRule="auto"/>
+              <w:jc w:val="center"/>
+              <w:cnfStyle w:val="000000100000" w:firstRow="0" w:lastRow="0" w:firstColumn="0" w:lastColumn="0" w:oddVBand="0" w:evenVBand="0" w:oddHBand="1" w:evenHBand="0" w:firstRowFirstColumn="0" w:firstRowLastColumn="0" w:lastRowFirstColumn="0" w:lastRowLastColumn="0"/>
+              <w:rPr>
+                <w:sz w:val="20"/>
+                <w:szCs w:val="20"/>
+                <w:lang w:val="en-US"/>
+              </w:rPr>
+            </w:pPr>
+            <w:r>
+              <w:rPr>
+                <w:sz w:val="20"/>
+                <w:szCs w:val="20"/>
+                <w:lang w:val="en-US"/>
+              </w:rPr>
+              <w:t>Cross validated</w:t>
+            </w:r>
+          </w:p>
+        </w:tc>
+        <w:tc>
+          <w:tcPr>
+            <w:tcW w:w="1614" w:type="dxa"/>
+          </w:tcPr>
+          <w:p>
+            <w:pPr>
+              <w:tabs>
+                <w:tab w:val="left" w:pos="528"/>
+              </w:tabs>
+              <w:spacing w:line="276" w:lineRule="auto"/>
+              <w:jc w:val="center"/>
+              <w:cnfStyle w:val="000000100000" w:firstRow="0" w:lastRow="0" w:firstColumn="0" w:lastColumn="0" w:oddVBand="0" w:evenVBand="0" w:oddHBand="1" w:evenHBand="0" w:firstRowFirstColumn="0" w:firstRowLastColumn="0" w:lastRowFirstColumn="0" w:lastRowLastColumn="0"/>
+              <w:rPr>
+                <w:sz w:val="20"/>
+                <w:szCs w:val="20"/>
+                <w:lang w:val="en-US"/>
+              </w:rPr>
+            </w:pPr>
+            <w:r>
+              <w:rPr>
+                <w:sz w:val="20"/>
+                <w:szCs w:val="20"/>
+                <w:lang w:val="en-US"/>
+              </w:rPr>
+              <w:t>Retrained</w:t>
+            </w:r>
+          </w:p>
+        </w:tc>
+      </w:tr>
+      <w:tr>
+        <w:tc>
+          <w:tcPr>
+            <w:cnfStyle w:val="001000000000" w:firstRow="0" w:lastRow="0" w:firstColumn="1" w:lastColumn="0" w:oddVBand="0" w:evenVBand="0" w:oddHBand="0" w:evenHBand="0" w:firstRowFirstColumn="0" w:firstRowLastColumn="0" w:lastRowFirstColumn="0" w:lastRowLastColumn="0"/>
+            <w:tcW w:w="2263" w:type="dxa"/>
+            <w:vAlign w:val="center"/>
+          </w:tcPr>
+          <w:p>
+            <w:pPr>
+              <w:tabs>
+                <w:tab w:val="left" w:pos="528"/>
+              </w:tabs>
+              <w:spacing w:line="276" w:lineRule="auto"/>
+              <w:jc w:val="center"/>
+              <w:rPr>
+                <w:b w:val="0"/>
+                <w:bCs w:val="0"/>
+                <w:sz w:val="20"/>
+                <w:szCs w:val="20"/>
+                <w:lang w:val="en-US"/>
+              </w:rPr>
+            </w:pPr>
+            <w:r>
+              <w:rPr>
+                <w:b w:val="0"/>
+                <w:bCs w:val="0"/>
+                <w:sz w:val="20"/>
+                <w:szCs w:val="20"/>
+                <w:lang w:val="en-US"/>
+              </w:rPr>
+              <w:t>Dummy</w:t>
+            </w:r>
+          </w:p>
+        </w:tc>
+        <w:tc>
+          <w:tcPr>
+            <w:tcW w:w="1437" w:type="dxa"/>
+            <w:vAlign w:val="center"/>
+          </w:tcPr>
+          <w:p>
+            <w:pPr>
+              <w:tabs>
+                <w:tab w:val="left" w:pos="528"/>
+              </w:tabs>
+              <w:spacing w:line="276" w:lineRule="auto"/>
+              <w:jc w:val="center"/>
+              <w:cnfStyle w:val="000000000000" w:firstRow="0" w:lastRow="0" w:firstColumn="0" w:lastColumn="0" w:oddVBand="0" w:evenVBand="0" w:oddHBand="0" w:evenHBand="0" w:firstRowFirstColumn="0" w:firstRowLastColumn="0" w:lastRowFirstColumn="0" w:lastRowLastColumn="0"/>
+              <w:rPr>
+                <w:sz w:val="20"/>
+                <w:szCs w:val="20"/>
+                <w:lang w:val="en-US"/>
+              </w:rPr>
+            </w:pPr>
+            <w:r>
+              <w:rPr>
+                <w:sz w:val="20"/>
+                <w:szCs w:val="20"/>
+                <w:lang w:val="en-US"/>
+              </w:rPr>
+              <w:t>2</w:t>
+            </w:r>
+          </w:p>
+        </w:tc>
+        <w:tc>
+          <w:tcPr>
+            <w:tcW w:w="1851" w:type="dxa"/>
+            <w:vAlign w:val="center"/>
+          </w:tcPr>
+          <w:p>
+            <w:pPr>
+              <w:tabs>
+                <w:tab w:val="left" w:pos="528"/>
+              </w:tabs>
+              <w:spacing w:line="276" w:lineRule="auto"/>
+              <w:jc w:val="center"/>
+              <w:cnfStyle w:val="000000000000" w:firstRow="0" w:lastRow="0" w:firstColumn="0" w:lastColumn="0" w:oddVBand="0" w:evenVBand="0" w:oddHBand="0" w:evenHBand="0" w:firstRowFirstColumn="0" w:firstRowLastColumn="0" w:lastRowFirstColumn="0" w:lastRowLastColumn="0"/>
+              <w:rPr>
+                <w:rFonts w:cstheme="minorHAnsi"/>
+                <w:sz w:val="20"/>
+                <w:szCs w:val="20"/>
+                <w:lang w:val="en-US"/>
+              </w:rPr>
+            </w:pPr>
+            <w:r>
+              <w:rPr>
+                <w:rFonts w:cstheme="minorHAnsi"/>
+                <w:color w:val="212121"/>
+                <w:sz w:val="20"/>
+                <w:szCs w:val="20"/>
+                <w:shd w:val="clear" w:color="auto" w:fill="FFFFFF"/>
+              </w:rPr>
+              <w:t>99.13589</w:t>
+            </w:r>
+          </w:p>
+        </w:tc>
+        <w:tc>
+          <w:tcPr>
+            <w:tcW w:w="1851" w:type="dxa"/>
+            <w:vAlign w:val="center"/>
+          </w:tcPr>
+          <w:p>
+            <w:pPr>
+              <w:tabs>
+                <w:tab w:val="left" w:pos="528"/>
+              </w:tabs>
+              <w:spacing w:line="276" w:lineRule="auto"/>
+              <w:jc w:val="center"/>
+              <w:cnfStyle w:val="000000000000" w:firstRow="0" w:lastRow="0" w:firstColumn="0" w:lastColumn="0" w:oddVBand="0" w:evenVBand="0" w:oddHBand="0" w:evenHBand="0" w:firstRowFirstColumn="0" w:firstRowLastColumn="0" w:lastRowFirstColumn="0" w:lastRowLastColumn="0"/>
+              <w:rPr>
+                <w:rFonts w:cstheme="minorHAnsi"/>
+                <w:sz w:val="20"/>
+                <w:szCs w:val="20"/>
+                <w:lang w:val="en-US"/>
+              </w:rPr>
+            </w:pPr>
+            <w:r>
+              <w:rPr>
+                <w:rFonts w:cstheme="minorHAnsi"/>
+                <w:color w:val="212121"/>
+                <w:sz w:val="20"/>
+                <w:szCs w:val="20"/>
+                <w:shd w:val="clear" w:color="auto" w:fill="FFFFFF"/>
+              </w:rPr>
+              <w:t>99.3029</w:t>
+            </w:r>
+          </w:p>
+        </w:tc>
+        <w:tc>
+          <w:tcPr>
+            <w:tcW w:w="1614" w:type="dxa"/>
+          </w:tcPr>
+          <w:p>
+            <w:pPr>
+              <w:tabs>
+                <w:tab w:val="left" w:pos="528"/>
+              </w:tabs>
+              <w:spacing w:line="276" w:lineRule="auto"/>
+              <w:jc w:val="center"/>
+              <w:cnfStyle w:val="000000000000" w:firstRow="0" w:lastRow="0" w:firstColumn="0" w:lastColumn="0" w:oddVBand="0" w:evenVBand="0" w:oddHBand="0" w:evenHBand="0" w:firstRowFirstColumn="0" w:firstRowLastColumn="0" w:lastRowFirstColumn="0" w:lastRowLastColumn="0"/>
+              <w:rPr>
+                <w:rFonts w:cstheme="minorHAnsi"/>
+                <w:color w:val="212121"/>
+                <w:sz w:val="20"/>
+                <w:szCs w:val="20"/>
+                <w:shd w:val="clear" w:color="auto" w:fill="FFFFFF"/>
+                <w:lang w:val="en-US"/>
+              </w:rPr>
+            </w:pPr>
+            <w:r>
+              <w:rPr>
+                <w:rFonts w:cstheme="minorHAnsi"/>
+                <w:color w:val="212121"/>
+                <w:sz w:val="20"/>
+                <w:szCs w:val="20"/>
+                <w:shd w:val="clear" w:color="auto" w:fill="FFFFFF"/>
+                <w:lang w:val="en-US"/>
+              </w:rPr>
+              <w:t>108.1524</w:t>
+            </w:r>
+          </w:p>
+        </w:tc>
+      </w:tr>
+      <w:tr>
+        <w:trPr>
+          <w:cnfStyle w:val="000000100000" w:firstRow="0" w:lastRow="0" w:firstColumn="0" w:lastColumn="0" w:oddVBand="0" w:evenVBand="0" w:oddHBand="1" w:evenHBand="0" w:firstRowFirstColumn="0" w:firstRowLastColumn="0" w:lastRowFirstColumn="0" w:lastRowLastColumn="0"/>
+        </w:trPr>
+        <w:tc>
+          <w:tcPr>
+            <w:cnfStyle w:val="001000000000" w:firstRow="0" w:lastRow="0" w:firstColumn="1" w:lastColumn="0" w:oddVBand="0" w:evenVBand="0" w:oddHBand="0" w:evenHBand="0" w:firstRowFirstColumn="0" w:firstRowLastColumn="0" w:lastRowFirstColumn="0" w:lastRowLastColumn="0"/>
+            <w:tcW w:w="2263" w:type="dxa"/>
+            <w:vAlign w:val="center"/>
+          </w:tcPr>
+          <w:p>
+            <w:pPr>
+              <w:tabs>
+                <w:tab w:val="left" w:pos="528"/>
+              </w:tabs>
+              <w:spacing w:line="276" w:lineRule="auto"/>
+              <w:jc w:val="center"/>
+              <w:rPr>
+                <w:b w:val="0"/>
+                <w:bCs w:val="0"/>
+                <w:sz w:val="20"/>
+                <w:szCs w:val="20"/>
+                <w:lang w:val="en-US"/>
+              </w:rPr>
+            </w:pPr>
+            <w:r>
+              <w:rPr>
+                <w:b w:val="0"/>
+                <w:bCs w:val="0"/>
+                <w:sz w:val="20"/>
+                <w:szCs w:val="20"/>
+                <w:lang w:val="en-US"/>
+              </w:rPr>
+              <w:t>Linear</w:t>
+            </w:r>
+          </w:p>
+        </w:tc>
+        <w:tc>
+          <w:tcPr>
+            <w:tcW w:w="1437" w:type="dxa"/>
+            <w:vAlign w:val="center"/>
+          </w:tcPr>
+          <w:p>
+            <w:pPr>
+              <w:tabs>
+                <w:tab w:val="left" w:pos="528"/>
+              </w:tabs>
+              <w:spacing w:line="276" w:lineRule="auto"/>
+              <w:jc w:val="center"/>
+              <w:cnfStyle w:val="000000100000" w:firstRow="0" w:lastRow="0" w:firstColumn="0" w:lastColumn="0" w:oddVBand="0" w:evenVBand="0" w:oddHBand="1" w:evenHBand="0" w:firstRowFirstColumn="0" w:firstRowLastColumn="0" w:lastRowFirstColumn="0" w:lastRowLastColumn="0"/>
+              <w:rPr>
+                <w:sz w:val="20"/>
+                <w:szCs w:val="20"/>
+                <w:lang w:val="en-US"/>
+              </w:rPr>
+            </w:pPr>
+            <w:r>
+              <w:rPr>
+                <w:sz w:val="20"/>
+                <w:szCs w:val="20"/>
+                <w:lang w:val="en-US"/>
+              </w:rPr>
+              <w:t>2</w:t>
+            </w:r>
+          </w:p>
+        </w:tc>
+        <w:tc>
+          <w:tcPr>
+            <w:tcW w:w="1851" w:type="dxa"/>
+            <w:vAlign w:val="center"/>
+          </w:tcPr>
+          <w:p>
+            <w:pPr>
+              <w:tabs>
+                <w:tab w:val="left" w:pos="528"/>
+              </w:tabs>
+              <w:spacing w:line="276" w:lineRule="auto"/>
+              <w:jc w:val="center"/>
+              <w:cnfStyle w:val="000000100000" w:firstRow="0" w:lastRow="0" w:firstColumn="0" w:lastColumn="0" w:oddVBand="0" w:evenVBand="0" w:oddHBand="1" w:evenHBand="0" w:firstRowFirstColumn="0" w:firstRowLastColumn="0" w:lastRowFirstColumn="0" w:lastRowLastColumn="0"/>
+              <w:rPr>
+                <w:rFonts w:cstheme="minorHAnsi"/>
+                <w:color w:val="212121"/>
+                <w:sz w:val="20"/>
+                <w:szCs w:val="20"/>
+                <w:shd w:val="clear" w:color="auto" w:fill="FFFFFF"/>
+                <w:lang w:val="en-US"/>
+              </w:rPr>
+            </w:pPr>
+            <w:r>
+              <w:rPr>
+                <w:sz w:val="20"/>
+                <w:szCs w:val="20"/>
+                <w:lang w:val="en-US"/>
+              </w:rPr>
+              <w:t>85.45293</w:t>
+            </w:r>
+          </w:p>
+        </w:tc>
+        <w:tc>
+          <w:tcPr>
+            <w:tcW w:w="1851" w:type="dxa"/>
+            <w:vAlign w:val="center"/>
+          </w:tcPr>
+          <w:p>
+            <w:pPr>
+              <w:tabs>
+                <w:tab w:val="left" w:pos="528"/>
+              </w:tabs>
+              <w:spacing w:line="276" w:lineRule="auto"/>
+              <w:jc w:val="center"/>
+              <w:cnfStyle w:val="000000100000" w:firstRow="0" w:lastRow="0" w:firstColumn="0" w:lastColumn="0" w:oddVBand="0" w:evenVBand="0" w:oddHBand="1" w:evenHBand="0" w:firstRowFirstColumn="0" w:firstRowLastColumn="0" w:lastRowFirstColumn="0" w:lastRowLastColumn="0"/>
+              <w:rPr>
+                <w:rFonts w:cstheme="minorHAnsi"/>
+                <w:color w:val="212121"/>
+                <w:sz w:val="20"/>
+                <w:szCs w:val="20"/>
+                <w:shd w:val="clear" w:color="auto" w:fill="FFFFFF"/>
+                <w:lang w:val="en-US"/>
+              </w:rPr>
+            </w:pPr>
+            <w:r>
+              <w:rPr>
+                <w:sz w:val="20"/>
+                <w:szCs w:val="20"/>
+                <w:lang w:val="en-US"/>
+              </w:rPr>
+              <w:t>91.10669</w:t>
+            </w:r>
+          </w:p>
+        </w:tc>
+        <w:tc>
+          <w:tcPr>
+            <w:tcW w:w="1614" w:type="dxa"/>
+          </w:tcPr>
+          <w:p>
+            <w:pPr>
+              <w:tabs>
+                <w:tab w:val="left" w:pos="528"/>
+              </w:tabs>
+              <w:spacing w:line="276" w:lineRule="auto"/>
+              <w:jc w:val="center"/>
+              <w:cnfStyle w:val="000000100000" w:firstRow="0" w:lastRow="0" w:firstColumn="0" w:lastColumn="0" w:oddVBand="0" w:evenVBand="0" w:oddHBand="1" w:evenHBand="0" w:firstRowFirstColumn="0" w:firstRowLastColumn="0" w:lastRowFirstColumn="0" w:lastRowLastColumn="0"/>
+              <w:rPr>
+                <w:sz w:val="20"/>
+                <w:szCs w:val="20"/>
+                <w:lang w:val="en-US"/>
+              </w:rPr>
+            </w:pPr>
+            <w:r>
+              <w:rPr>
+                <w:sz w:val="20"/>
+                <w:szCs w:val="20"/>
+                <w:lang w:val="en-US"/>
+              </w:rPr>
+              <w:t>93.3292</w:t>
+            </w:r>
+          </w:p>
+        </w:tc>
+      </w:tr>
+      <w:tr>
+        <w:tc>
+          <w:tcPr>
+            <w:cnfStyle w:val="001000000000" w:firstRow="0" w:lastRow="0" w:firstColumn="1" w:lastColumn="0" w:oddVBand="0" w:evenVBand="0" w:oddHBand="0" w:evenHBand="0" w:firstRowFirstColumn="0" w:firstRowLastColumn="0" w:lastRowFirstColumn="0" w:lastRowLastColumn="0"/>
+            <w:tcW w:w="2263" w:type="dxa"/>
+            <w:vAlign w:val="center"/>
+          </w:tcPr>
+          <w:p>
+            <w:pPr>
+              <w:tabs>
+                <w:tab w:val="left" w:pos="528"/>
+              </w:tabs>
+              <w:spacing w:line="276" w:lineRule="auto"/>
+              <w:jc w:val="center"/>
+              <w:rPr>
+                <w:b w:val="0"/>
+                <w:bCs w:val="0"/>
+                <w:sz w:val="20"/>
+                <w:szCs w:val="20"/>
+                <w:lang w:val="en-US"/>
+              </w:rPr>
+            </w:pPr>
+            <w:r>
+              <w:rPr>
+                <w:b w:val="0"/>
+                <w:bCs w:val="0"/>
+                <w:sz w:val="20"/>
+                <w:szCs w:val="20"/>
+                <w:lang w:val="en-US"/>
+              </w:rPr>
+              <w:t>Ridge Linear</w:t>
+            </w:r>
+          </w:p>
+        </w:tc>
+        <w:tc>
+          <w:tcPr>
+            <w:tcW w:w="1437" w:type="dxa"/>
+            <w:vAlign w:val="center"/>
+          </w:tcPr>
+          <w:p>
+            <w:pPr>
+              <w:tabs>
+                <w:tab w:val="left" w:pos="528"/>
+              </w:tabs>
+              <w:spacing w:line="276" w:lineRule="auto"/>
+              <w:jc w:val="center"/>
+              <w:cnfStyle w:val="000000000000" w:firstRow="0" w:lastRow="0" w:firstColumn="0" w:lastColumn="0" w:oddVBand="0" w:evenVBand="0" w:oddHBand="0" w:evenHBand="0" w:firstRowFirstColumn="0" w:firstRowLastColumn="0" w:lastRowFirstColumn="0" w:lastRowLastColumn="0"/>
+              <w:rPr>
+                <w:sz w:val="20"/>
+                <w:szCs w:val="20"/>
+                <w:lang w:val="en-US"/>
+              </w:rPr>
+            </w:pPr>
+            <w:r>
+              <w:rPr>
+                <w:sz w:val="20"/>
+                <w:szCs w:val="20"/>
+                <w:lang w:val="en-US"/>
+              </w:rPr>
+              <w:t>3</w:t>
+            </w:r>
+          </w:p>
+        </w:tc>
+        <w:tc>
+          <w:tcPr>
+            <w:tcW w:w="1851" w:type="dxa"/>
+            <w:vAlign w:val="center"/>
+          </w:tcPr>
+          <w:p>
+            <w:pPr>
+              <w:tabs>
+                <w:tab w:val="left" w:pos="528"/>
+              </w:tabs>
+              <w:spacing w:line="276" w:lineRule="auto"/>
+              <w:jc w:val="center"/>
+              <w:cnfStyle w:val="000000000000" w:firstRow="0" w:lastRow="0" w:firstColumn="0" w:lastColumn="0" w:oddVBand="0" w:evenVBand="0" w:oddHBand="0" w:evenHBand="0" w:firstRowFirstColumn="0" w:firstRowLastColumn="0" w:lastRowFirstColumn="0" w:lastRowLastColumn="0"/>
+              <w:rPr>
+                <w:sz w:val="20"/>
+                <w:szCs w:val="20"/>
+                <w:lang w:val="en-US"/>
+              </w:rPr>
+            </w:pPr>
+            <w:r>
+              <w:rPr>
+                <w:sz w:val="20"/>
+                <w:szCs w:val="20"/>
+                <w:lang w:val="en-US"/>
+              </w:rPr>
+              <w:t>86.07993</w:t>
+            </w:r>
+          </w:p>
+        </w:tc>
+        <w:tc>
+          <w:tcPr>
+            <w:tcW w:w="1851" w:type="dxa"/>
+            <w:vAlign w:val="center"/>
+          </w:tcPr>
+          <w:p>
+            <w:pPr>
+              <w:tabs>
+                <w:tab w:val="left" w:pos="528"/>
+              </w:tabs>
+              <w:spacing w:line="276" w:lineRule="auto"/>
+              <w:jc w:val="center"/>
+              <w:cnfStyle w:val="000000000000" w:firstRow="0" w:lastRow="0" w:firstColumn="0" w:lastColumn="0" w:oddVBand="0" w:evenVBand="0" w:oddHBand="0" w:evenHBand="0" w:firstRowFirstColumn="0" w:firstRowLastColumn="0" w:lastRowFirstColumn="0" w:lastRowLastColumn="0"/>
+              <w:rPr>
+                <w:sz w:val="20"/>
+                <w:szCs w:val="20"/>
+                <w:lang w:val="en-US"/>
+              </w:rPr>
+            </w:pPr>
+            <w:r>
+              <w:rPr>
+                <w:sz w:val="20"/>
+                <w:szCs w:val="20"/>
+                <w:lang w:val="en-US"/>
+              </w:rPr>
+              <w:t>89.7909</w:t>
+            </w:r>
+          </w:p>
+        </w:tc>
+        <w:tc>
+          <w:tcPr>
+            <w:tcW w:w="1614" w:type="dxa"/>
+          </w:tcPr>
+          <w:p>
+            <w:pPr>
+              <w:tabs>
+                <w:tab w:val="left" w:pos="528"/>
+              </w:tabs>
+              <w:spacing w:line="276" w:lineRule="auto"/>
+              <w:jc w:val="center"/>
+              <w:cnfStyle w:val="000000000000" w:firstRow="0" w:lastRow="0" w:firstColumn="0" w:lastColumn="0" w:oddVBand="0" w:evenVBand="0" w:oddHBand="0" w:evenHBand="0" w:firstRowFirstColumn="0" w:firstRowLastColumn="0" w:lastRowFirstColumn="0" w:lastRowLastColumn="0"/>
+              <w:rPr>
+                <w:sz w:val="20"/>
+                <w:szCs w:val="20"/>
+                <w:lang w:val="en-US"/>
+              </w:rPr>
+            </w:pPr>
+            <w:r>
+              <w:rPr>
+                <w:sz w:val="20"/>
+                <w:szCs w:val="20"/>
+                <w:lang w:val="en-US"/>
+              </w:rPr>
+              <w:t>101.5845</w:t>
+            </w:r>
+          </w:p>
+        </w:tc>
+      </w:tr>
+      <w:tr>
+        <w:trPr>
+          <w:cnfStyle w:val="000000100000" w:firstRow="0" w:lastRow="0" w:firstColumn="0" w:lastColumn="0" w:oddVBand="0" w:evenVBand="0" w:oddHBand="1" w:evenHBand="0" w:firstRowFirstColumn="0" w:firstRowLastColumn="0" w:lastRowFirstColumn="0" w:lastRowLastColumn="0"/>
+        </w:trPr>
+        <w:tc>
+          <w:tcPr>
+            <w:cnfStyle w:val="001000000000" w:firstRow="0" w:lastRow="0" w:firstColumn="1" w:lastColumn="0" w:oddVBand="0" w:evenVBand="0" w:oddHBand="0" w:evenHBand="0" w:firstRowFirstColumn="0" w:firstRowLastColumn="0" w:lastRowFirstColumn="0" w:lastRowLastColumn="0"/>
+            <w:tcW w:w="2263" w:type="dxa"/>
+            <w:vAlign w:val="center"/>
+          </w:tcPr>
+          <w:p>
+            <w:pPr>
+              <w:tabs>
+                <w:tab w:val="left" w:pos="528"/>
+              </w:tabs>
+              <w:spacing w:line="276" w:lineRule="auto"/>
+              <w:jc w:val="center"/>
+              <w:rPr>
+                <w:b w:val="0"/>
+                <w:bCs w:val="0"/>
+                <w:sz w:val="20"/>
+                <w:szCs w:val="20"/>
+                <w:lang w:val="en-US"/>
+              </w:rPr>
+            </w:pPr>
+            <w:r>
+              <w:rPr>
+                <w:b w:val="0"/>
+                <w:bCs w:val="0"/>
+                <w:sz w:val="20"/>
+                <w:szCs w:val="20"/>
+                <w:lang w:val="en-US"/>
+              </w:rPr>
+              <w:t>Polynomial Ridge Linear</w:t>
+            </w:r>
+          </w:p>
+        </w:tc>
+        <w:tc>
+          <w:tcPr>
+            <w:tcW w:w="1437" w:type="dxa"/>
+            <w:vAlign w:val="center"/>
+          </w:tcPr>
+          <w:p>
+            <w:pPr>
+              <w:tabs>
+                <w:tab w:val="left" w:pos="528"/>
+              </w:tabs>
+              <w:spacing w:line="276" w:lineRule="auto"/>
+              <w:jc w:val="center"/>
+              <w:cnfStyle w:val="000000100000" w:firstRow="0" w:lastRow="0" w:firstColumn="0" w:lastColumn="0" w:oddVBand="0" w:evenVBand="0" w:oddHBand="1" w:evenHBand="0" w:firstRowFirstColumn="0" w:firstRowLastColumn="0" w:lastRowFirstColumn="0" w:lastRowLastColumn="0"/>
+              <w:rPr>
+                <w:sz w:val="20"/>
+                <w:szCs w:val="20"/>
+                <w:lang w:val="en-US"/>
+              </w:rPr>
+            </w:pPr>
+            <w:r>
+              <w:rPr>
+                <w:sz w:val="20"/>
+                <w:szCs w:val="20"/>
+                <w:lang w:val="en-US"/>
+              </w:rPr>
+              <w:t>4</w:t>
+            </w:r>
+          </w:p>
+        </w:tc>
+        <w:tc>
+          <w:tcPr>
+            <w:tcW w:w="1851" w:type="dxa"/>
+            <w:vAlign w:val="center"/>
+          </w:tcPr>
+          <w:p>
+            <w:pPr>
+              <w:tabs>
+                <w:tab w:val="left" w:pos="528"/>
+              </w:tabs>
+              <w:spacing w:line="276" w:lineRule="auto"/>
+              <w:jc w:val="center"/>
+              <w:cnfStyle w:val="000000100000" w:firstRow="0" w:lastRow="0" w:firstColumn="0" w:lastColumn="0" w:oddVBand="0" w:evenVBand="0" w:oddHBand="1" w:evenHBand="0" w:firstRowFirstColumn="0" w:firstRowLastColumn="0" w:lastRowFirstColumn="0" w:lastRowLastColumn="0"/>
+              <w:rPr>
+                <w:rFonts w:hint="cs"/>
+                <w:sz w:val="20"/>
+                <w:szCs w:val="20"/>
+                <w:rtl/>
+                <w:lang w:val="en-US"/>
+              </w:rPr>
+            </w:pPr>
+            <w:r>
+              <w:rPr>
+                <w:sz w:val="20"/>
+                <w:szCs w:val="20"/>
+                <w:lang w:val="en-US"/>
+              </w:rPr>
+              <w:t>76.9089</w:t>
+            </w:r>
+          </w:p>
+        </w:tc>
+        <w:tc>
+          <w:tcPr>
+            <w:tcW w:w="1851" w:type="dxa"/>
+            <w:vAlign w:val="center"/>
+          </w:tcPr>
+          <w:p>
+            <w:pPr>
+              <w:tabs>
+                <w:tab w:val="left" w:pos="528"/>
+              </w:tabs>
+              <w:spacing w:line="276" w:lineRule="auto"/>
+              <w:jc w:val="center"/>
+              <w:cnfStyle w:val="000000100000" w:firstRow="0" w:lastRow="0" w:firstColumn="0" w:lastColumn="0" w:oddVBand="0" w:evenVBand="0" w:oddHBand="1" w:evenHBand="0" w:firstRowFirstColumn="0" w:firstRowLastColumn="0" w:lastRowFirstColumn="0" w:lastRowLastColumn="0"/>
+              <w:rPr>
+                <w:sz w:val="20"/>
+                <w:szCs w:val="20"/>
+                <w:lang w:val="en-US"/>
+              </w:rPr>
+            </w:pPr>
+            <w:r>
+              <w:rPr>
+                <w:sz w:val="20"/>
+                <w:szCs w:val="20"/>
+                <w:lang w:val="en-US"/>
+              </w:rPr>
+              <w:t>79.1425</w:t>
+            </w:r>
+          </w:p>
+        </w:tc>
+        <w:tc>
+          <w:tcPr>
+            <w:tcW w:w="1614" w:type="dxa"/>
+          </w:tcPr>
+          <w:p>
+            <w:pPr>
+              <w:tabs>
+                <w:tab w:val="left" w:pos="528"/>
+              </w:tabs>
+              <w:spacing w:line="276" w:lineRule="auto"/>
+              <w:jc w:val="center"/>
+              <w:cnfStyle w:val="000000100000" w:firstRow="0" w:lastRow="0" w:firstColumn="0" w:lastColumn="0" w:oddVBand="0" w:evenVBand="0" w:oddHBand="1" w:evenHBand="0" w:firstRowFirstColumn="0" w:firstRowLastColumn="0" w:lastRowFirstColumn="0" w:lastRowLastColumn="0"/>
+              <w:rPr>
+                <w:sz w:val="20"/>
+                <w:szCs w:val="20"/>
+                <w:lang w:val="en-US"/>
+              </w:rPr>
+            </w:pPr>
+            <w:r>
+              <w:rPr>
+                <w:sz w:val="20"/>
+                <w:szCs w:val="20"/>
+                <w:lang w:val="en-US"/>
+              </w:rPr>
+              <w:t>83.9243</w:t>
+            </w:r>
+          </w:p>
+        </w:tc>
+      </w:tr>
+      <w:tr>
+        <w:tc>
+          <w:tcPr>
+            <w:cnfStyle w:val="001000000000" w:firstRow="0" w:lastRow="0" w:firstColumn="1" w:lastColumn="0" w:oddVBand="0" w:evenVBand="0" w:oddHBand="0" w:evenHBand="0" w:firstRowFirstColumn="0" w:firstRowLastColumn="0" w:lastRowFirstColumn="0" w:lastRowLastColumn="0"/>
+            <w:tcW w:w="2263" w:type="dxa"/>
+            <w:vAlign w:val="center"/>
+          </w:tcPr>
+          <w:p>
+            <w:pPr>
+              <w:tabs>
+                <w:tab w:val="left" w:pos="528"/>
+              </w:tabs>
+              <w:spacing w:line="276" w:lineRule="auto"/>
+              <w:jc w:val="center"/>
+              <w:rPr>
+                <w:rFonts w:cstheme="minorHAnsi"/>
+                <w:b w:val="0"/>
+                <w:bCs w:val="0"/>
+                <w:sz w:val="20"/>
+                <w:szCs w:val="20"/>
+                <w:lang w:val="en-US"/>
+              </w:rPr>
+            </w:pPr>
+            <w:r>
+              <w:rPr>
+                <w:rFonts w:cstheme="minorHAnsi"/>
+                <w:b w:val="0"/>
+                <w:bCs w:val="0"/>
+                <w:sz w:val="20"/>
+                <w:szCs w:val="20"/>
+                <w:lang w:val="en-US"/>
+              </w:rPr>
+              <w:t>GBM Regressor</w:t>
+            </w:r>
+          </w:p>
+        </w:tc>
+        <w:tc>
+          <w:tcPr>
+            <w:tcW w:w="1437" w:type="dxa"/>
+            <w:vAlign w:val="center"/>
+          </w:tcPr>
+          <w:p>
+            <w:pPr>
+              <w:tabs>
+                <w:tab w:val="left" w:pos="528"/>
+              </w:tabs>
+              <w:spacing w:line="276" w:lineRule="auto"/>
+              <w:jc w:val="center"/>
+              <w:cnfStyle w:val="000000000000" w:firstRow="0" w:lastRow="0" w:firstColumn="0" w:lastColumn="0" w:oddVBand="0" w:evenVBand="0" w:oddHBand="0" w:evenHBand="0" w:firstRowFirstColumn="0" w:firstRowLastColumn="0" w:lastRowFirstColumn="0" w:lastRowLastColumn="0"/>
+              <w:rPr>
+                <w:rFonts w:cstheme="minorHAnsi"/>
+                <w:sz w:val="20"/>
+                <w:szCs w:val="20"/>
+                <w:lang w:val="en-US"/>
+              </w:rPr>
+            </w:pPr>
+            <w:r>
+              <w:rPr>
+                <w:rFonts w:cstheme="minorHAnsi"/>
+                <w:sz w:val="20"/>
+                <w:szCs w:val="20"/>
+                <w:lang w:val="en-US"/>
+              </w:rPr>
+              <w:t>5</w:t>
+            </w:r>
+          </w:p>
+        </w:tc>
+        <w:tc>
+          <w:tcPr>
+            <w:tcW w:w="1851" w:type="dxa"/>
+            <w:vAlign w:val="center"/>
+          </w:tcPr>
+          <w:p>
+            <w:pPr>
+              <w:tabs>
+                <w:tab w:val="left" w:pos="528"/>
+              </w:tabs>
+              <w:spacing w:line="276" w:lineRule="auto"/>
+              <w:jc w:val="center"/>
+              <w:cnfStyle w:val="000000000000" w:firstRow="0" w:lastRow="0" w:firstColumn="0" w:lastColumn="0" w:oddVBand="0" w:evenVBand="0" w:oddHBand="0" w:evenHBand="0" w:firstRowFirstColumn="0" w:firstRowLastColumn="0" w:lastRowFirstColumn="0" w:lastRowLastColumn="0"/>
+              <w:rPr>
+                <w:rFonts w:cstheme="minorHAnsi"/>
+                <w:sz w:val="20"/>
+                <w:szCs w:val="20"/>
+                <w:rtl/>
+                <w:lang w:val="en-US"/>
+              </w:rPr>
+            </w:pPr>
+            <w:r>
+              <w:rPr>
+                <w:rFonts w:cstheme="minorHAnsi"/>
+                <w:sz w:val="20"/>
+                <w:szCs w:val="20"/>
+                <w:rtl/>
+                <w:lang w:val="en-US"/>
+              </w:rPr>
+              <w:t>2.0148</w:t>
+            </w:r>
+          </w:p>
+        </w:tc>
+        <w:tc>
+          <w:tcPr>
+            <w:tcW w:w="1851" w:type="dxa"/>
+            <w:vAlign w:val="center"/>
+          </w:tcPr>
+          <w:p>
+            <w:pPr>
+              <w:tabs>
+                <w:tab w:val="left" w:pos="528"/>
+              </w:tabs>
+              <w:spacing w:line="276" w:lineRule="auto"/>
+              <w:jc w:val="center"/>
+              <w:cnfStyle w:val="000000000000" w:firstRow="0" w:lastRow="0" w:firstColumn="0" w:lastColumn="0" w:oddVBand="0" w:evenVBand="0" w:oddHBand="0" w:evenHBand="0" w:firstRowFirstColumn="0" w:firstRowLastColumn="0" w:lastRowFirstColumn="0" w:lastRowLastColumn="0"/>
+              <w:rPr>
+                <w:rFonts w:cstheme="minorHAnsi"/>
+                <w:sz w:val="20"/>
+                <w:szCs w:val="20"/>
+                <w:lang w:val="en-US"/>
+              </w:rPr>
+            </w:pPr>
+            <w:r>
+              <w:rPr>
+                <w:rFonts w:cstheme="minorHAnsi"/>
+                <w:sz w:val="20"/>
+                <w:szCs w:val="20"/>
+                <w:rtl/>
+                <w:lang w:val="en-US"/>
+              </w:rPr>
+              <w:t>3.5724</w:t>
+            </w:r>
+          </w:p>
+        </w:tc>
+        <w:tc>
+          <w:tcPr>
+            <w:tcW w:w="1614" w:type="dxa"/>
+          </w:tcPr>
+          <w:p>
+            <w:pPr>
+              <w:tabs>
+                <w:tab w:val="left" w:pos="528"/>
+              </w:tabs>
+              <w:spacing w:line="276" w:lineRule="auto"/>
+              <w:jc w:val="center"/>
+              <w:cnfStyle w:val="000000000000" w:firstRow="0" w:lastRow="0" w:firstColumn="0" w:lastColumn="0" w:oddVBand="0" w:evenVBand="0" w:oddHBand="0" w:evenHBand="0" w:firstRowFirstColumn="0" w:firstRowLastColumn="0" w:lastRowFirstColumn="0" w:lastRowLastColumn="0"/>
+              <w:rPr>
+                <w:rFonts w:cstheme="minorHAnsi"/>
+                <w:sz w:val="20"/>
+                <w:szCs w:val="20"/>
+                <w:rtl/>
+                <w:lang w:val="en-US"/>
+              </w:rPr>
+            </w:pPr>
+            <w:r>
+              <w:rPr>
+                <w:rFonts w:cstheme="minorHAnsi"/>
+                <w:sz w:val="20"/>
+                <w:szCs w:val="20"/>
+                <w:lang w:val="en-US"/>
+              </w:rPr>
+              <w:t>5.1886</w:t>
+            </w:r>
+          </w:p>
+        </w:tc>
+      </w:tr>
+    </w:tbl>
     <w:p>
       <w:pPr>
         <w:tabs>
@@ -13829,7 +14797,7 @@
   <w:style w:type="paragraph" w:default="1" w:styleId="Normal">
     <w:name w:val="Normal"/>
     <w:qFormat/>
-    <w:rsid w:val="001C1C25"/>
+    <w:rsid w:val="009F2847"/>
   </w:style>
   <w:style w:type="character" w:default="1" w:styleId="DefaultParagraphFont">
     <w:name w:val="Default Paragraph Font"/>

</xml_diff>